<commit_message>
added turnaround and waiting time
</commit_message>
<xml_diff>
--- a/Lab 3.docx
+++ b/Lab 3.docx
@@ -37,9 +37,11 @@
       <w:r>
         <w:tab/>
       </w:r>
+      <w:proofErr w:type="spellStart"/>
       <w:r>
         <w:t>Proc.h</w:t>
       </w:r>
+      <w:proofErr w:type="spellEnd"/>
       <w:r>
         <w:drawing>
           <wp:inline distT="0" distB="0" distL="0" distR="0" wp14:anchorId="40E72AD4" wp14:editId="4260C92B">
@@ -82,9 +84,11 @@
       <w:r>
         <w:tab/>
       </w:r>
+      <w:proofErr w:type="spellStart"/>
       <w:r>
         <w:t>Proc.c</w:t>
       </w:r>
+      <w:proofErr w:type="spellEnd"/>
     </w:p>
     <w:p>
       <w:r>
@@ -169,14 +173,26 @@
         <w:tab/>
       </w:r>
       <w:r>
-        <w:t>With this added system call, have to update other files</w:t>
+        <w:t xml:space="preserve">With this added system call, </w:t>
+      </w:r>
+      <w:proofErr w:type="gramStart"/>
+      <w:r>
+        <w:t>have to</w:t>
+      </w:r>
+      <w:proofErr w:type="gramEnd"/>
+      <w:r>
+        <w:t xml:space="preserve"> update other files</w:t>
       </w:r>
     </w:p>
     <w:p>
       <w:r>
         <w:tab/>
+      </w:r>
+      <w:proofErr w:type="spellStart"/>
+      <w:r>
         <w:t>User.h</w:t>
       </w:r>
+      <w:proofErr w:type="spellEnd"/>
     </w:p>
     <w:p>
       <w:r>
@@ -221,9 +237,11 @@
       <w:r>
         <w:tab/>
       </w:r>
+      <w:proofErr w:type="spellStart"/>
       <w:r>
         <w:t>Defs.h</w:t>
       </w:r>
+      <w:proofErr w:type="spellEnd"/>
     </w:p>
     <w:p>
       <w:r>
@@ -267,8 +285,12 @@
     <w:p>
       <w:r>
         <w:tab/>
+      </w:r>
+      <w:proofErr w:type="spellStart"/>
+      <w:r>
         <w:t>Usys.s</w:t>
       </w:r>
+      <w:proofErr w:type="spellEnd"/>
     </w:p>
     <w:p>
       <w:r>
@@ -312,8 +334,12 @@
     <w:p>
       <w:r>
         <w:tab/>
+      </w:r>
+      <w:proofErr w:type="spellStart"/>
+      <w:r>
         <w:t>Syscall.c</w:t>
       </w:r>
+      <w:proofErr w:type="spellEnd"/>
     </w:p>
     <w:p>
       <w:r>
@@ -397,8 +423,12 @@
     <w:p>
       <w:r>
         <w:tab/>
+      </w:r>
+      <w:proofErr w:type="spellStart"/>
+      <w:r>
         <w:t>Syscall.h</w:t>
       </w:r>
+      <w:proofErr w:type="spellEnd"/>
     </w:p>
     <w:p>
       <w:r>
@@ -442,8 +472,12 @@
     <w:p>
       <w:r>
         <w:tab/>
+      </w:r>
+      <w:proofErr w:type="spellStart"/>
+      <w:r>
         <w:t>Sysproc.c</w:t>
       </w:r>
+      <w:proofErr w:type="spellEnd"/>
     </w:p>
     <w:p>
       <w:r>
@@ -507,19 +541,36 @@
     <w:p>
       <w:r>
         <w:tab/>
+      </w:r>
+      <w:proofErr w:type="spellStart"/>
+      <w:r>
         <w:t>Proc.c</w:t>
       </w:r>
-      <w:r>
-        <w:t xml:space="preserve"> in allocproc()</w:t>
+      <w:proofErr w:type="spellEnd"/>
+      <w:r>
+        <w:t xml:space="preserve"> in </w:t>
+      </w:r>
+      <w:proofErr w:type="spellStart"/>
+      <w:proofErr w:type="gramStart"/>
+      <w:r>
+        <w:t>allocproc</w:t>
+      </w:r>
+      <w:proofErr w:type="spellEnd"/>
+      <w:r>
+        <w:t>(</w:t>
+      </w:r>
+      <w:proofErr w:type="gramEnd"/>
+      <w:r>
+        <w:t>)</w:t>
       </w:r>
     </w:p>
     <w:p>
       <w:r>
         <w:drawing>
-          <wp:inline distT="0" distB="0" distL="0" distR="0" wp14:anchorId="18DA7C6F" wp14:editId="10E46327">
-            <wp:extent cx="2391109" cy="381053"/>
+          <wp:inline distT="0" distB="0" distL="0" distR="0" wp14:anchorId="66D854FC" wp14:editId="14413D69">
+            <wp:extent cx="3096057" cy="781159"/>
             <wp:effectExtent l="0" t="0" r="9525" b="0"/>
-            <wp:docPr id="38" name="Picture 38"/>
+            <wp:docPr id="45" name="Picture 45" descr="Graphical user interface, text, chat or text message&#10;&#10;Description automatically generated"/>
             <wp:cNvGraphicFramePr>
               <a:graphicFrameLocks xmlns:a="http://schemas.openxmlformats.org/drawingml/2006/main" noChangeAspect="1"/>
             </wp:cNvGraphicFramePr>
@@ -527,7 +578,7 @@
               <a:graphicData uri="http://schemas.openxmlformats.org/drawingml/2006/picture">
                 <pic:pic xmlns:pic="http://schemas.openxmlformats.org/drawingml/2006/picture">
                   <pic:nvPicPr>
-                    <pic:cNvPr id="1" name=""/>
+                    <pic:cNvPr id="45" name="Picture 45" descr="Graphical user interface, text, chat or text message&#10;&#10;Description automatically generated"/>
                     <pic:cNvPicPr/>
                   </pic:nvPicPr>
                   <pic:blipFill>
@@ -539,7 +590,7 @@
                   <pic:spPr>
                     <a:xfrm>
                       <a:off x="0" y="0"/>
-                      <a:ext cx="2391109" cy="381053"/>
+                      <a:ext cx="3096057" cy="781159"/>
                     </a:xfrm>
                     <a:prstGeom prst="rect">
                       <a:avLst/>
@@ -555,16 +606,24 @@
     <w:p>
       <w:r>
         <w:tab/>
-        <w:t>In fork()</w:t>
+        <w:t xml:space="preserve">In </w:t>
+      </w:r>
+      <w:proofErr w:type="gramStart"/>
+      <w:r>
+        <w:t>fork(</w:t>
+      </w:r>
+      <w:proofErr w:type="gramEnd"/>
+      <w:r>
+        <w:t>)</w:t>
       </w:r>
     </w:p>
     <w:p>
       <w:r>
         <w:drawing>
-          <wp:inline distT="0" distB="0" distL="0" distR="0" wp14:anchorId="0A167FC7" wp14:editId="1C30B85B">
-            <wp:extent cx="2876951" cy="390580"/>
-            <wp:effectExtent l="0" t="0" r="0" b="9525"/>
-            <wp:docPr id="39" name="Picture 39"/>
+          <wp:inline distT="0" distB="0" distL="0" distR="0" wp14:anchorId="2BAF298E" wp14:editId="79D9EAC6">
+            <wp:extent cx="3705742" cy="733527"/>
+            <wp:effectExtent l="0" t="0" r="9525" b="9525"/>
+            <wp:docPr id="46" name="Picture 46" descr="Graphical user interface&#10;&#10;Description automatically generated"/>
             <wp:cNvGraphicFramePr>
               <a:graphicFrameLocks xmlns:a="http://schemas.openxmlformats.org/drawingml/2006/main" noChangeAspect="1"/>
             </wp:cNvGraphicFramePr>
@@ -572,7 +631,7 @@
               <a:graphicData uri="http://schemas.openxmlformats.org/drawingml/2006/picture">
                 <pic:pic xmlns:pic="http://schemas.openxmlformats.org/drawingml/2006/picture">
                   <pic:nvPicPr>
-                    <pic:cNvPr id="1" name=""/>
+                    <pic:cNvPr id="46" name="Picture 46" descr="Graphical user interface&#10;&#10;Description automatically generated"/>
                     <pic:cNvPicPr/>
                   </pic:nvPicPr>
                   <pic:blipFill>
@@ -584,7 +643,7 @@
                   <pic:spPr>
                     <a:xfrm>
                       <a:off x="0" y="0"/>
-                      <a:ext cx="2876951" cy="390580"/>
+                      <a:ext cx="3705742" cy="733527"/>
                     </a:xfrm>
                     <a:prstGeom prst="rect">
                       <a:avLst/>
@@ -602,7 +661,15 @@
         <w:tab/>
       </w:r>
       <w:r>
-        <w:t>Update scheduler()</w:t>
+        <w:t xml:space="preserve">Update </w:t>
+      </w:r>
+      <w:proofErr w:type="gramStart"/>
+      <w:r>
+        <w:t>scheduler(</w:t>
+      </w:r>
+      <w:proofErr w:type="gramEnd"/>
+      <w:r>
+        <w:t>)</w:t>
       </w:r>
     </w:p>
     <w:p>
@@ -648,10 +715,10 @@
     <w:p>
       <w:r>
         <w:drawing>
-          <wp:inline distT="0" distB="0" distL="0" distR="0" wp14:anchorId="160E9F3A" wp14:editId="27B7AF20">
-            <wp:extent cx="5943600" cy="3288030"/>
-            <wp:effectExtent l="0" t="0" r="0" b="7620"/>
-            <wp:docPr id="41" name="Picture 41" descr="Text&#10;&#10;Description automatically generated"/>
+          <wp:inline distT="0" distB="0" distL="0" distR="0" wp14:anchorId="16E7B837" wp14:editId="28F2CA0A">
+            <wp:extent cx="5943600" cy="3404235"/>
+            <wp:effectExtent l="0" t="0" r="0" b="5715"/>
+            <wp:docPr id="44" name="Picture 44" descr="Text&#10;&#10;Description automatically generated"/>
             <wp:cNvGraphicFramePr>
               <a:graphicFrameLocks xmlns:a="http://schemas.openxmlformats.org/drawingml/2006/main" noChangeAspect="1"/>
             </wp:cNvGraphicFramePr>
@@ -659,7 +726,7 @@
               <a:graphicData uri="http://schemas.openxmlformats.org/drawingml/2006/picture">
                 <pic:pic xmlns:pic="http://schemas.openxmlformats.org/drawingml/2006/picture">
                   <pic:nvPicPr>
-                    <pic:cNvPr id="41" name="Picture 41" descr="Text&#10;&#10;Description automatically generated"/>
+                    <pic:cNvPr id="44" name="Picture 44" descr="Text&#10;&#10;Description automatically generated"/>
                     <pic:cNvPicPr/>
                   </pic:nvPicPr>
                   <pic:blipFill>
@@ -671,7 +738,7 @@
                   <pic:spPr>
                     <a:xfrm>
                       <a:off x="0" y="0"/>
-                      <a:ext cx="5943600" cy="3288030"/>
+                      <a:ext cx="5943600" cy="3404235"/>
                     </a:xfrm>
                     <a:prstGeom prst="rect">
                       <a:avLst/>
@@ -685,11 +752,72 @@
       </w:r>
     </w:p>
     <w:p>
+      <w:r>
+        <w:t xml:space="preserve">In </w:t>
+      </w:r>
+      <w:proofErr w:type="gramStart"/>
+      <w:r>
+        <w:t>exit(</w:t>
+      </w:r>
+      <w:proofErr w:type="gramEnd"/>
+      <w:r>
+        <w:t>)</w:t>
+      </w:r>
+    </w:p>
+    <w:p>
+      <w:r>
+        <w:tab/>
+      </w:r>
+      <w:r>
+        <w:drawing>
+          <wp:inline distT="0" distB="0" distL="0" distR="0" wp14:anchorId="031A9787" wp14:editId="522B38CD">
+            <wp:extent cx="5943600" cy="696595"/>
+            <wp:effectExtent l="0" t="0" r="0" b="8255"/>
+            <wp:docPr id="47" name="Picture 47"/>
+            <wp:cNvGraphicFramePr>
+              <a:graphicFrameLocks xmlns:a="http://schemas.openxmlformats.org/drawingml/2006/main" noChangeAspect="1"/>
+            </wp:cNvGraphicFramePr>
+            <a:graphic xmlns:a="http://schemas.openxmlformats.org/drawingml/2006/main">
+              <a:graphicData uri="http://schemas.openxmlformats.org/drawingml/2006/picture">
+                <pic:pic xmlns:pic="http://schemas.openxmlformats.org/drawingml/2006/picture">
+                  <pic:nvPicPr>
+                    <pic:cNvPr id="1" name=""/>
+                    <pic:cNvPicPr/>
+                  </pic:nvPicPr>
+                  <pic:blipFill>
+                    <a:blip r:embed="rId18"/>
+                    <a:stretch>
+                      <a:fillRect/>
+                    </a:stretch>
+                  </pic:blipFill>
+                  <pic:spPr>
+                    <a:xfrm>
+                      <a:off x="0" y="0"/>
+                      <a:ext cx="5943600" cy="696595"/>
+                    </a:xfrm>
+                    <a:prstGeom prst="rect">
+                      <a:avLst/>
+                    </a:prstGeom>
+                  </pic:spPr>
+                </pic:pic>
+              </a:graphicData>
+            </a:graphic>
+          </wp:inline>
+        </w:drawing>
+      </w:r>
+    </w:p>
+    <w:p>
       <w:pPr>
         <w:pStyle w:val="Heading2"/>
       </w:pPr>
       <w:r>
+        <w:lastRenderedPageBreak/>
         <w:t>Testing</w:t>
+      </w:r>
+    </w:p>
+    <w:p>
+      <w:r>
+        <w:tab/>
       </w:r>
     </w:p>
     <w:sectPr>

</xml_diff>